<commit_message>
Add more program explanation
</commit_message>
<xml_diff>
--- a/Program Design.docx
+++ b/Program Design.docx
@@ -80,6 +80,14 @@
           <w:szCs w:val="24"/>
         </w:rPr>
       </w:pPr>
+      <w:r>
+        <w:rPr>
+          <w:rFonts w:ascii="Times New Roman" w:hAnsi="Times New Roman"/>
+          <w:sz w:val="24"/>
+          <w:szCs w:val="24"/>
+        </w:rPr>
+        <w:t xml:space="preserve">The type of floor planning we will be evaluating for our design is contiguous placement (think Tetris) since the user’s objective will be to keep white space to a minimum while placing the passengers in the optimal position. This is related to VLSI design because a CPU is made up of several contiguous blocks which implement specific functions of the CPU and need to be placed properly relative to each other. </w:t>
+      </w:r>
     </w:p>
     <w:p>
       <w:pPr>
@@ -116,44 +124,91 @@
           <w:sz w:val="24"/>
           <w:szCs w:val="24"/>
         </w:rPr>
-        <w:t xml:space="preserve">For our design, the interior of the C-train will be split into different sections (for example static seats, retractable seats, </w:t>
-      </w:r>
-      <w:proofErr w:type="spellStart"/>
-      <w:r>
-        <w:rPr>
-          <w:rFonts w:ascii="Times New Roman" w:hAnsi="Times New Roman"/>
-          <w:sz w:val="24"/>
-          <w:szCs w:val="24"/>
-        </w:rPr>
-        <w:t>centre</w:t>
-      </w:r>
-      <w:proofErr w:type="spellEnd"/>
-      <w:r>
-        <w:rPr>
-          <w:rFonts w:ascii="Times New Roman" w:hAnsi="Times New Roman"/>
-          <w:sz w:val="24"/>
-          <w:szCs w:val="24"/>
-        </w:rPr>
-        <w:t xml:space="preserve"> rotating section, etc.) that </w:t>
-      </w:r>
-      <w:r>
-        <w:rPr>
-          <w:rFonts w:ascii="Times New Roman" w:hAnsi="Times New Roman"/>
-          <w:sz w:val="24"/>
-          <w:szCs w:val="24"/>
-        </w:rPr>
-        <w:t>will have different points awarded for specific ‘pieces’ placed there (people with backpacks, peopl</w:t>
+        <w:t>For our design, the interior of the C-train will be split into different sections (for example static seats, retractable seats, centre rotating section, etc.) that will have different points awarded for specific ‘pieces’ placed there (people with backpacks, people in wheelchairs, etc.)</w:t>
+      </w:r>
+      <w:r>
+        <w:rPr>
+          <w:rFonts w:ascii="Times New Roman" w:hAnsi="Times New Roman"/>
+          <w:sz w:val="24"/>
+          <w:szCs w:val="24"/>
+        </w:rPr>
+        <w:t xml:space="preserve">. </w:t>
+      </w:r>
+      <w:r>
+        <w:rPr>
+          <w:rFonts w:ascii="Times New Roman" w:hAnsi="Times New Roman"/>
+          <w:sz w:val="24"/>
+          <w:szCs w:val="24"/>
+        </w:rPr>
+        <w:t xml:space="preserve">The C-train layout and the passengers will all be rectangular in shape for ease of placement (to behave like algorithms seen in class), and will be randomly generated at each station based on difficulty. The weightings of the randomization will heavily favour passengers that are easily placed at a lower </w:t>
+      </w:r>
+      <w:r>
+        <w:rPr>
+          <w:rFonts w:ascii="Times New Roman" w:hAnsi="Times New Roman"/>
+          <w:sz w:val="24"/>
+          <w:szCs w:val="24"/>
+        </w:rPr>
+        <w:t xml:space="preserve">generation </w:t>
+      </w:r>
+      <w:r>
+        <w:rPr>
+          <w:rFonts w:ascii="Times New Roman" w:hAnsi="Times New Roman"/>
+          <w:sz w:val="24"/>
+          <w:szCs w:val="24"/>
+        </w:rPr>
+        <w:t xml:space="preserve">volume for lower difficulty and </w:t>
+      </w:r>
+      <w:r>
+        <w:rPr>
+          <w:rFonts w:ascii="Times New Roman" w:hAnsi="Times New Roman"/>
+          <w:sz w:val="24"/>
+          <w:szCs w:val="24"/>
+        </w:rPr>
+        <w:t xml:space="preserve">higher difficulties will feature more difficult to place passengers more heavily with a higher volume of generation. </w:t>
+      </w:r>
+    </w:p>
+    <w:p>
+      <w:pPr>
+        <w:rPr>
+          <w:rFonts w:ascii="Times New Roman" w:hAnsi="Times New Roman"/>
+          <w:sz w:val="24"/>
+          <w:szCs w:val="24"/>
+        </w:rPr>
+      </w:pPr>
+      <w:r>
+        <w:rPr>
+          <w:rFonts w:ascii="Times New Roman" w:hAnsi="Times New Roman"/>
+          <w:sz w:val="24"/>
+          <w:szCs w:val="24"/>
+        </w:rPr>
+        <w:t xml:space="preserve">There will be two modes of play: static and dynamic. In static mode, passengers will enter the train and stay there until the round is complete. In dynamic mode, passengers will have an internal timer where they will leave the train after a certain number of station transitions and the user will have to adjust accordingly. Round length will always be the same (5 station transitions) and the stations will vary depending on difficulty. Each station transition will feature recorded C-train noises to engage the user, and will follow the real train line order. </w:t>
+      </w:r>
+      <w:r>
+        <w:rPr>
+          <w:rFonts w:ascii="Times New Roman" w:hAnsi="Times New Roman"/>
+          <w:sz w:val="24"/>
+          <w:szCs w:val="24"/>
+        </w:rPr>
+        <w:t xml:space="preserve">The user will drag and drop passengers onto the grid and can re-arrange new pieces until either the timer for that station runs out, or the </w:t>
+      </w:r>
+      <w:r>
+        <w:rPr>
+          <w:rFonts w:ascii="Times New Roman" w:hAnsi="Times New Roman"/>
+          <w:sz w:val="24"/>
+          <w:szCs w:val="24"/>
+        </w:rPr>
+        <w:t xml:space="preserve">user decided to traverse to the next station manually. A time bonus will be added to the overall score if the user completes the station before time runs out. </w:t>
+      </w:r>
+      <w:r>
+        <w:rPr>
+          <w:rFonts w:ascii="Times New Roman" w:hAnsi="Times New Roman"/>
+          <w:sz w:val="24"/>
+          <w:szCs w:val="24"/>
+        </w:rPr>
+        <w:t xml:space="preserve">Our scoring algorithm will be based on scoring multipliers for passenger/seating area arrangements, time bonus, and subtracting unfilled space. </w:t>
       </w:r>
       <w:bookmarkStart w:id="0" w:name="_GoBack"/>
       <w:bookmarkEnd w:id="0"/>
-      <w:r>
-        <w:rPr>
-          <w:rFonts w:ascii="Times New Roman" w:hAnsi="Times New Roman"/>
-          <w:sz w:val="24"/>
-          <w:szCs w:val="24"/>
-        </w:rPr>
-        <w:t>e in wheelchairs, etc.)</w:t>
-      </w:r>
     </w:p>
     <w:p>
       <w:pPr>

</xml_diff>